<commit_message>
pyspice installation script added
</commit_message>
<xml_diff>
--- a/MyProject/Installation_Details.docx
+++ b/MyProject/Installation_Details.docx
@@ -2498,34 +2498,6 @@
           <w:t>https://sourceforge.net/projects/ngspice/files/ng-spice-rework/old-releases/34/ngspice-34.tar.gz/download</w:t>
         </w:r>
       </w:hyperlink>
-      <w:hyperlink r:id="rId8">
-        <w:r>
-          <w:rPr>
-            <w:rFonts w:eastAsia="Times New Roman" w:cs="Segoe UI" w:ascii="Segoe UI" w:hAnsi="Segoe UI"/>
-            <w:color w:val="000000"/>
-            <w:kern w:val="0"/>
-            <w:sz w:val="23"/>
-            <w:szCs w:val="23"/>
-            <w:shd w:fill="FFFFFF" w:val="clear"/>
-            <w14:ligatures w14:val="none"/>
-          </w:rPr>
-          <w:t>” or</w:t>
-        </w:r>
-      </w:hyperlink>
-    </w:p>
-    <w:p>
-      <w:pPr>
-        <w:pStyle w:val="Normal"/>
-        <w:rPr>
-          <w:rFonts w:ascii="Segoe UI" w:hAnsi="Segoe UI" w:eastAsia="Times New Roman" w:cs="Segoe UI"/>
-          <w:color w:val="212121"/>
-          <w:kern w:val="0"/>
-          <w:sz w:val="23"/>
-          <w:szCs w:val="23"/>
-          <w:shd w:fill="FFFFFF" w:val="clear"/>
-          <w14:ligatures w14:val="none"/>
-        </w:rPr>
-      </w:pPr>
       <w:r>
         <w:rPr>
           <w:rFonts w:eastAsia="Times New Roman" w:cs="Segoe UI" w:ascii="Segoe UI" w:hAnsi="Segoe UI"/>
@@ -2536,23 +2508,47 @@
           <w:shd w:fill="FFFFFF" w:val="clear"/>
           <w14:ligatures w14:val="none"/>
         </w:rPr>
+        <w:t>” or</w:t>
+      </w:r>
+    </w:p>
+    <w:p>
+      <w:pPr>
+        <w:pStyle w:val="Normal"/>
+        <w:rPr>
+          <w:rFonts w:ascii="Segoe UI" w:hAnsi="Segoe UI" w:eastAsia="Times New Roman" w:cs="Segoe UI"/>
+          <w:color w:val="212121"/>
+          <w:kern w:val="0"/>
+          <w:sz w:val="23"/>
+          <w:szCs w:val="23"/>
+          <w:shd w:fill="FFFFFF" w:val="clear"/>
+          <w14:ligatures w14:val="none"/>
+        </w:rPr>
+      </w:pPr>
+      <w:r>
+        <w:rPr>
+          <w:rFonts w:eastAsia="Times New Roman" w:cs="Segoe UI" w:ascii="Segoe UI" w:hAnsi="Segoe UI"/>
+          <w:color w:val="000000"/>
+          <w:kern w:val="0"/>
+          <w:sz w:val="23"/>
+          <w:szCs w:val="23"/>
+          <w:shd w:fill="FFFFFF" w:val="clear"/>
+          <w14:ligatures w14:val="none"/>
+        </w:rPr>
         <w:t xml:space="preserve">wget  </w:t>
       </w:r>
-      <w:hyperlink r:id="rId10">
-        <w:r>
-          <w:rPr>
-            <w:rStyle w:val="InternetLink"/>
-            <w:rFonts w:eastAsia="Times New Roman" w:cs="Segoe UI" w:ascii="Segoe UI" w:hAnsi="Segoe UI"/>
-            <w:color w:val="000000"/>
-            <w:kern w:val="0"/>
-            <w:sz w:val="23"/>
-            <w:szCs w:val="23"/>
-            <w:shd w:fill="FFFFFF" w:val="clear"/>
-            <w14:ligatures w14:val="none"/>
-          </w:rPr>
-          <w:t>https://sourceforge.net/projects/ngspice/files/ng-spice-rework/old-releases/34/ngspice-34.tar.gz</w:t>
-        </w:r>
-      </w:hyperlink>
+      <w:r>
+        <w:rPr>
+          <w:rStyle w:val="InternetLink"/>
+          <w:rFonts w:eastAsia="Times New Roman" w:cs="Segoe UI" w:ascii="Segoe UI" w:hAnsi="Segoe UI"/>
+          <w:color w:val="000000"/>
+          <w:kern w:val="0"/>
+          <w:sz w:val="23"/>
+          <w:szCs w:val="23"/>
+          <w:shd w:fill="FFFFFF" w:val="clear"/>
+          <w14:ligatures w14:val="none"/>
+        </w:rPr>
+        <w:t>https://sourceforge.net/projects/ngspice/files/ng-spice-rework/old-releases/34/ngspice-34.tar.gz</w:t>
+      </w:r>
     </w:p>
     <w:p>
       <w:pPr>
@@ -2579,48 +2575,12 @@
         </w:rPr>
         <w:t>tar -zxvf ngspice-34.tar.gz</w:t>
         <w:br/>
-      </w:r>
-      <w:r>
-        <w:rPr>
-          <w:rFonts w:eastAsia="Times New Roman" w:cs="Segoe UI" w:ascii="Segoe UI" w:hAnsi="Segoe UI"/>
-          <w:color w:val="000000"/>
-          <w:kern w:val="0"/>
-          <w:sz w:val="23"/>
-          <w:szCs w:val="23"/>
-          <w:shd w:fill="FFFFFF" w:val="clear"/>
-          <w14:ligatures w14:val="none"/>
-        </w:rPr>
         <w:t>cd ngspice-34/</w:t>
         <w:br/>
-      </w:r>
-      <w:r>
-        <w:rPr>
-          <w:rFonts w:eastAsia="Times New Roman" w:cs="Segoe UI" w:ascii="Segoe UI" w:hAnsi="Segoe UI"/>
-          <w:color w:val="000000"/>
-          <w:kern w:val="0"/>
-          <w:sz w:val="23"/>
-          <w:szCs w:val="23"/>
-          <w:shd w:fill="FFFFFF" w:val="clear"/>
-          <w14:ligatures w14:val="none"/>
-        </w:rPr>
         <w:t>mkdir release &amp;&amp; cd release</w:t>
         <w:br/>
-        <w:t>../configure --with-x --with-readline=yes --disable-debug --enable-shared</w:t>
-      </w:r>
-    </w:p>
-    <w:p>
-      <w:pPr>
-        <w:pStyle w:val="Normal"/>
-        <w:rPr>
-          <w:rFonts w:ascii="Segoe UI" w:hAnsi="Segoe UI" w:eastAsia="Times New Roman" w:cs="Segoe UI"/>
-          <w:color w:val="212121"/>
-          <w:kern w:val="0"/>
-          <w:sz w:val="23"/>
-          <w:szCs w:val="23"/>
-          <w:shd w:fill="FFFFFF" w:val="clear"/>
-          <w14:ligatures w14:val="none"/>
-        </w:rPr>
-      </w:pPr>
+        <w:t>../configure --with-x --with-readline=yes --disable-debug --</w:t>
+      </w:r>
       <w:r>
         <w:rPr>
           <w:rFonts w:eastAsia="Times New Roman" w:cs="Segoe UI" w:ascii="Segoe UI" w:hAnsi="Segoe UI"/>
@@ -2631,6 +2591,67 @@
           <w:shd w:fill="FFFFFF" w:val="clear"/>
           <w14:ligatures w14:val="none"/>
         </w:rPr>
+        <w:t>with</w:t>
+      </w:r>
+      <w:r>
+        <w:rPr>
+          <w:rFonts w:eastAsia="Times New Roman" w:cs="Segoe UI" w:ascii="Segoe UI" w:hAnsi="Segoe UI"/>
+          <w:color w:val="000000"/>
+          <w:kern w:val="0"/>
+          <w:sz w:val="23"/>
+          <w:szCs w:val="23"/>
+          <w:shd w:fill="FFFFFF" w:val="clear"/>
+          <w14:ligatures w14:val="none"/>
+        </w:rPr>
+        <w:t>-</w:t>
+      </w:r>
+      <w:r>
+        <w:rPr>
+          <w:rFonts w:eastAsia="Times New Roman" w:cs="Segoe UI" w:ascii="Segoe UI" w:hAnsi="Segoe UI"/>
+          <w:color w:val="000000"/>
+          <w:kern w:val="0"/>
+          <w:sz w:val="23"/>
+          <w:szCs w:val="23"/>
+          <w:shd w:fill="FFFFFF" w:val="clear"/>
+          <w14:ligatures w14:val="none"/>
+        </w:rPr>
+        <w:t>ng</w:t>
+      </w:r>
+      <w:r>
+        <w:rPr>
+          <w:rFonts w:eastAsia="Times New Roman" w:cs="Segoe UI" w:ascii="Segoe UI" w:hAnsi="Segoe UI"/>
+          <w:color w:val="000000"/>
+          <w:kern w:val="0"/>
+          <w:sz w:val="23"/>
+          <w:szCs w:val="23"/>
+          <w:shd w:fill="FFFFFF" w:val="clear"/>
+          <w14:ligatures w14:val="none"/>
+        </w:rPr>
+        <w:t>shared</w:t>
+      </w:r>
+    </w:p>
+    <w:p>
+      <w:pPr>
+        <w:pStyle w:val="Normal"/>
+        <w:rPr>
+          <w:b/>
+          <w:b/>
+          <w:bCs/>
+          <w:color w:val="C9211E"/>
+        </w:rPr>
+      </w:pPr>
+      <w:r>
+        <w:rPr>
+          <w:rFonts w:eastAsia="Times New Roman" w:cs="Segoe UI" w:ascii="Segoe UI" w:hAnsi="Segoe UI"/>
+          <w:b/>
+          <w:bCs/>
+          <w:color w:val="C9211E"/>
+          <w:kern w:val="0"/>
+          <w:sz w:val="23"/>
+          <w:szCs w:val="23"/>
+          <w:shd w:fill="FFFFFF" w:val="clear"/>
+          <w14:ligatures w14:val="none"/>
+        </w:rPr>
         <w:t>or</w:t>
       </w:r>
     </w:p>
@@ -2657,8 +2678,80 @@
           <w:shd w:fill="FFFFFF" w:val="clear"/>
           <w14:ligatures w14:val="none"/>
         </w:rPr>
-        <w:t>../configure --with-x --enable-shared</w:t>
-        <w:br/>
+        <w:t>../configure --</w:t>
+      </w:r>
+      <w:r>
+        <w:rPr>
+          <w:rFonts w:eastAsia="Times New Roman" w:cs="Segoe UI" w:ascii="Segoe UI" w:hAnsi="Segoe UI"/>
+          <w:color w:val="000000"/>
+          <w:kern w:val="0"/>
+          <w:sz w:val="23"/>
+          <w:szCs w:val="23"/>
+          <w:shd w:fill="FFFFFF" w:val="clear"/>
+          <w14:ligatures w14:val="none"/>
+        </w:rPr>
+        <w:t>with</w:t>
+      </w:r>
+      <w:r>
+        <w:rPr>
+          <w:rFonts w:eastAsia="Times New Roman" w:cs="Segoe UI" w:ascii="Segoe UI" w:hAnsi="Segoe UI"/>
+          <w:color w:val="000000"/>
+          <w:kern w:val="0"/>
+          <w:sz w:val="23"/>
+          <w:szCs w:val="23"/>
+          <w:shd w:fill="FFFFFF" w:val="clear"/>
+          <w14:ligatures w14:val="none"/>
+        </w:rPr>
+        <w:t>-</w:t>
+      </w:r>
+      <w:r>
+        <w:rPr>
+          <w:rFonts w:eastAsia="Times New Roman" w:cs="Segoe UI" w:ascii="Segoe UI" w:hAnsi="Segoe UI"/>
+          <w:color w:val="000000"/>
+          <w:kern w:val="0"/>
+          <w:sz w:val="23"/>
+          <w:szCs w:val="23"/>
+          <w:shd w:fill="FFFFFF" w:val="clear"/>
+          <w14:ligatures w14:val="none"/>
+        </w:rPr>
+        <w:t>ng</w:t>
+      </w:r>
+      <w:r>
+        <w:rPr>
+          <w:rFonts w:eastAsia="Times New Roman" w:cs="Segoe UI" w:ascii="Segoe UI" w:hAnsi="Segoe UI"/>
+          <w:color w:val="000000"/>
+          <w:kern w:val="0"/>
+          <w:sz w:val="23"/>
+          <w:szCs w:val="23"/>
+          <w:shd w:fill="FFFFFF" w:val="clear"/>
+          <w14:ligatures w14:val="none"/>
+        </w:rPr>
+        <w:t>shared</w:t>
+      </w:r>
+    </w:p>
+    <w:p>
+      <w:pPr>
+        <w:pStyle w:val="Normal"/>
+        <w:rPr>
+          <w:rFonts w:ascii="Segoe UI" w:hAnsi="Segoe UI" w:eastAsia="Times New Roman" w:cs="Segoe UI"/>
+          <w:color w:val="212121"/>
+          <w:kern w:val="0"/>
+          <w:sz w:val="23"/>
+          <w:szCs w:val="23"/>
+          <w:shd w:fill="FFFFFF" w:val="clear"/>
+          <w14:ligatures w14:val="none"/>
+        </w:rPr>
+      </w:pPr>
+      <w:r>
+        <w:rPr>
+          <w:rFonts w:eastAsia="Times New Roman" w:cs="Segoe UI" w:ascii="Segoe UI" w:hAnsi="Segoe UI"/>
+          <w:color w:val="000000"/>
+          <w:kern w:val="0"/>
+          <w:sz w:val="23"/>
+          <w:szCs w:val="23"/>
+          <w:shd w:fill="FFFFFF" w:val="clear"/>
+          <w14:ligatures w14:val="none"/>
+        </w:rPr>
         <w:t>make</w:t>
       </w:r>
     </w:p>
@@ -2685,36 +2778,32 @@
           <w:shd w:fill="FFFFFF" w:val="clear"/>
           <w14:ligatures w14:val="none"/>
         </w:rPr>
-        <w:t>s</w:t>
-      </w:r>
-      <w:r>
-        <w:rPr>
-          <w:rFonts w:eastAsia="Times New Roman" w:cs="Segoe UI" w:ascii="Segoe UI" w:hAnsi="Segoe UI"/>
-          <w:color w:val="000000"/>
-          <w:kern w:val="0"/>
-          <w:sz w:val="23"/>
-          <w:szCs w:val="23"/>
-          <w:shd w:fill="FFFFFF" w:val="clear"/>
-          <w14:ligatures w14:val="none"/>
-        </w:rPr>
-        <w:t>udo make install</w:t>
-      </w:r>
-    </w:p>
-    <w:p>
-      <w:pPr>
-        <w:pStyle w:val="Normal"/>
-        <w:rPr>
-          <w:rFonts w:ascii="Segoe UI" w:hAnsi="Segoe UI" w:eastAsia="Times New Roman" w:cs="Segoe UI"/>
-          <w:color w:val="212121"/>
-          <w:kern w:val="0"/>
-          <w:sz w:val="23"/>
-          <w:szCs w:val="23"/>
-          <w:shd w:fill="FFFFFF" w:val="clear"/>
-          <w14:ligatures w14:val="none"/>
-        </w:rPr>
-      </w:pPr>
-      <w:r>
-        <w:rPr/>
+        <w:t>sudo make install</w:t>
+      </w:r>
+    </w:p>
+    <w:p>
+      <w:pPr>
+        <w:pStyle w:val="Normal"/>
+        <w:rPr>
+          <w:rFonts w:ascii="Segoe UI" w:hAnsi="Segoe UI" w:eastAsia="Times New Roman" w:cs="Segoe UI"/>
+          <w:color w:val="212121"/>
+          <w:kern w:val="0"/>
+          <w:sz w:val="23"/>
+          <w:szCs w:val="23"/>
+          <w:shd w:fill="FFFFFF" w:val="clear"/>
+          <w14:ligatures w14:val="none"/>
+        </w:rPr>
+      </w:pPr>
+      <w:r>
+        <w:rPr>
+          <w:rFonts w:eastAsia="Times New Roman" w:cs="Segoe UI" w:ascii="Segoe UI" w:hAnsi="Segoe UI"/>
+          <w:color w:val="212121"/>
+          <w:kern w:val="0"/>
+          <w:sz w:val="23"/>
+          <w:szCs w:val="23"/>
+          <w:shd w:fill="FFFFFF" w:val="clear"/>
+          <w14:ligatures w14:val="none"/>
+        </w:rPr>
       </w:r>
     </w:p>
     <w:p>
@@ -2779,7 +2868,7 @@
           <w:shd w:fill="FFFFFF" w:val="clear"/>
           <w14:ligatures w14:val="none"/>
         </w:rPr>
-        <w:t>pyspice-post-installation –check-install</w:t>
+        <w:t>pyspice-post-installation --check-install</w:t>
       </w:r>
     </w:p>
     <w:p>
@@ -2831,19 +2920,7 @@
           <w:shd w:fill="FFFFFF" w:val="clear"/>
           <w14:ligatures w14:val="none"/>
         </w:rPr>
-        <w:t>e</w:t>
-      </w:r>
-      <w:r>
-        <w:rPr>
-          <w:rFonts w:eastAsia="Times New Roman" w:cs="Segoe UI" w:ascii="Segoe UI" w:hAnsi="Segoe UI"/>
-          <w:color w:val="212121"/>
-          <w:kern w:val="0"/>
-          <w:sz w:val="23"/>
-          <w:szCs w:val="23"/>
-          <w:shd w:fill="FFFFFF" w:val="clear"/>
-          <w14:ligatures w14:val="none"/>
-        </w:rPr>
-        <w:t>xport PATH=/the/file/path:$PATH</w:t>
+        <w:t>export PATH=/the/file/path:$PATH</w:t>
       </w:r>
     </w:p>
     <w:p>
@@ -2860,7 +2937,15 @@
         </w:rPr>
       </w:pPr>
       <w:r>
-        <w:rPr/>
+        <w:rPr>
+          <w:rFonts w:eastAsia="Times New Roman" w:cs="Segoe UI" w:ascii="Segoe UI" w:hAnsi="Segoe UI"/>
+          <w:color w:val="212121"/>
+          <w:kern w:val="0"/>
+          <w:sz w:val="23"/>
+          <w:szCs w:val="23"/>
+          <w:shd w:fill="FFFFFF" w:val="clear"/>
+          <w14:ligatures w14:val="none"/>
+        </w:rPr>
       </w:r>
     </w:p>
     <w:p>

</xml_diff>